<commit_message>
Links to web-page added
</commit_message>
<xml_diff>
--- a/report/00009065_report.docx
+++ b/report/00009065_report.docx
@@ -516,12 +516,28 @@
                 <w:color w:val="000000"/>
               </w:rPr>
             </w:pPr>
-            <w:r>
-              <w:rPr>
-                <w:color w:val="000000"/>
-              </w:rPr>
-              <w:t>Bunyod Khoshimkhujaev</w:t>
-            </w:r>
+            <w:proofErr w:type="spellStart"/>
+            <w:r>
+              <w:rPr>
+                <w:color w:val="000000"/>
+              </w:rPr>
+              <w:t>Bunyod</w:t>
+            </w:r>
+            <w:proofErr w:type="spellEnd"/>
+            <w:r>
+              <w:rPr>
+                <w:color w:val="000000"/>
+              </w:rPr>
+              <w:t xml:space="preserve"> </w:t>
+            </w:r>
+            <w:proofErr w:type="spellStart"/>
+            <w:r>
+              <w:rPr>
+                <w:color w:val="000000"/>
+              </w:rPr>
+              <w:t>Khoshimkhujaev</w:t>
+            </w:r>
+            <w:proofErr w:type="spellEnd"/>
           </w:p>
         </w:tc>
         <w:tc>
@@ -580,6 +596,7 @@
                 <w:color w:val="000000"/>
               </w:rPr>
             </w:pPr>
+            <w:proofErr w:type="spellStart"/>
             <w:r>
               <w:rPr>
                 <w:rFonts w:ascii="Arial" w:eastAsia="Arial" w:hAnsi="Arial" w:cs="Arial"/>
@@ -587,7 +604,17 @@
                 <w:sz w:val="24"/>
                 <w:szCs w:val="24"/>
               </w:rPr>
-              <w:t>UoW Student IDs</w:t>
+              <w:t>UoW</w:t>
+            </w:r>
+            <w:proofErr w:type="spellEnd"/>
+            <w:r>
+              <w:rPr>
+                <w:rFonts w:ascii="Arial" w:eastAsia="Arial" w:hAnsi="Arial" w:cs="Arial"/>
+                <w:color w:val="000000"/>
+                <w:sz w:val="24"/>
+                <w:szCs w:val="24"/>
+              </w:rPr>
+              <w:t xml:space="preserve"> Student IDs</w:t>
             </w:r>
           </w:p>
         </w:tc>
@@ -1254,7 +1281,7 @@
                 <w:noProof/>
                 <w:webHidden/>
               </w:rPr>
-              <w:t>2</w:t>
+              <w:t>3</w:t>
             </w:r>
             <w:r>
               <w:rPr>
@@ -1324,7 +1351,7 @@
                 <w:noProof/>
                 <w:webHidden/>
               </w:rPr>
-              <w:t>2</w:t>
+              <w:t>3</w:t>
             </w:r>
             <w:r>
               <w:rPr>
@@ -1394,7 +1421,7 @@
                 <w:noProof/>
                 <w:webHidden/>
               </w:rPr>
-              <w:t>2</w:t>
+              <w:t>3</w:t>
             </w:r>
             <w:r>
               <w:rPr>
@@ -1467,10 +1494,26 @@
         <w:spacing w:line="480" w:lineRule="auto"/>
       </w:pPr>
       <w:r>
-        <w:t>The web-site was developed to fulfill the needs of the self-employed person, who’s name is Alex. Those web pages are</w:t>
-      </w:r>
-      <w:r>
-        <w:t xml:space="preserve"> needed to present the information about the projects Alex has done through out his career. The potential audience of the site might be customers, who want to get information about the freelancer, </w:t>
+        <w:t xml:space="preserve">The web-site was developed to fulfill the needs of the self-employed person, </w:t>
+      </w:r>
+      <w:proofErr w:type="spellStart"/>
+      <w:r>
+        <w:t>who’s</w:t>
+      </w:r>
+      <w:proofErr w:type="spellEnd"/>
+      <w:r>
+        <w:t xml:space="preserve"> name is Alex. Those web pages are</w:t>
+      </w:r>
+      <w:r>
+        <w:t xml:space="preserve"> needed to present the information about the projects Alex has done </w:t>
+      </w:r>
+      <w:proofErr w:type="spellStart"/>
+      <w:r>
+        <w:t>through out</w:t>
+      </w:r>
+      <w:proofErr w:type="spellEnd"/>
+      <w:r>
+        <w:t xml:space="preserve"> his career. The potential audience of the site might be customers, who want to get information about the freelancer, </w:t>
       </w:r>
       <w:r>
         <w:t>see the works which he has done, and probably order his services.</w:t>
@@ -1557,6 +1600,17 @@
       <w:pPr>
         <w:spacing w:line="480" w:lineRule="auto"/>
       </w:pPr>
+      <w:r>
+        <w:t xml:space="preserve">Link to web-site: </w:t>
+      </w:r>
+      <w:hyperlink r:id="rId9" w:history="1">
+        <w:r>
+          <w:rPr>
+            <w:rStyle w:val="a4"/>
+          </w:rPr>
+          <w:t>https://00009065.github.io/Web-technology-CW/</w:t>
+        </w:r>
+      </w:hyperlink>
     </w:p>
     <w:p>
       <w:pPr>
@@ -1574,8 +1628,8 @@
       </w:pPr>
     </w:p>
     <w:sectPr>
-      <w:headerReference w:type="default" r:id="rId9"/>
-      <w:footerReference w:type="default" r:id="rId10"/>
+      <w:headerReference w:type="default" r:id="rId10"/>
+      <w:footerReference w:type="default" r:id="rId11"/>
       <w:pgSz w:w="12240" w:h="15840"/>
       <w:pgMar w:top="720" w:right="720" w:bottom="720" w:left="720" w:header="720" w:footer="720" w:gutter="0"/>
       <w:cols w:space="720"/>
@@ -1620,6 +1674,7 @@
         <w:docPartUnique/>
       </w:docPartObj>
     </w:sdtPr>
+    <w:sdtEndPr/>
     <w:sdtContent>
       <w:p>
         <w:pPr>
@@ -2237,6 +2292,30 @@
     <w:uiPriority w:val="99"/>
     <w:rsid w:val="00EC51A7"/>
   </w:style>
+  <w:style w:type="character" w:styleId="a9">
+    <w:name w:val="Unresolved Mention"/>
+    <w:basedOn w:val="a0"/>
+    <w:uiPriority w:val="99"/>
+    <w:semiHidden/>
+    <w:unhideWhenUsed/>
+    <w:rsid w:val="008C3848"/>
+    <w:rPr>
+      <w:color w:val="605E5C"/>
+      <w:shd w:val="clear" w:color="auto" w:fill="E1DFDD"/>
+    </w:rPr>
+  </w:style>
+  <w:style w:type="character" w:styleId="aa">
+    <w:name w:val="FollowedHyperlink"/>
+    <w:basedOn w:val="a0"/>
+    <w:uiPriority w:val="99"/>
+    <w:semiHidden/>
+    <w:unhideWhenUsed/>
+    <w:rsid w:val="00B721DC"/>
+    <w:rPr>
+      <w:color w:val="954F72" w:themeColor="followedHyperlink"/>
+      <w:u w:val="single"/>
+    </w:rPr>
+  </w:style>
 </w:styles>
 </file>
 

</xml_diff>